<commit_message>
added stylings or product page
</commit_message>
<xml_diff>
--- a/static/YuBambu.docx
+++ b/static/YuBambu.docx
@@ -5,8 +5,6 @@
     <w:p>
       <w:pPr>
         <w:rPr>
-          <w:b/>
-          <w:color w:val="6AA84F"/>
           <w:sz w:val="38"/>
           <w:szCs w:val="38"/>
         </w:rPr>
@@ -78,16 +76,12 @@
               <w:spacing w:line="240" w:lineRule="auto"/>
               <w:jc w:val="center"/>
               <w:rPr>
-                <w:b/>
-                <w:color w:val="38761D"/>
-                <w:sz w:val="18"/>
-                <w:szCs w:val="18"/>
-              </w:rPr>
-            </w:pPr>
-            <w:r>
-              <w:rPr>
-                <w:b/>
-                <w:color w:val="38761D"/>
+                <w:sz w:val="18"/>
+                <w:szCs w:val="18"/>
+              </w:rPr>
+            </w:pPr>
+            <w:r>
+              <w:rPr>
                 <w:sz w:val="18"/>
                 <w:szCs w:val="18"/>
               </w:rPr>
@@ -111,16 +105,12 @@
               <w:spacing w:line="240" w:lineRule="auto"/>
               <w:jc w:val="center"/>
               <w:rPr>
-                <w:b/>
-                <w:color w:val="38761D"/>
-                <w:sz w:val="18"/>
-                <w:szCs w:val="18"/>
-              </w:rPr>
-            </w:pPr>
-            <w:r>
-              <w:rPr>
-                <w:b/>
-                <w:color w:val="38761D"/>
+                <w:sz w:val="18"/>
+                <w:szCs w:val="18"/>
+              </w:rPr>
+            </w:pPr>
+            <w:r>
+              <w:rPr>
                 <w:sz w:val="18"/>
                 <w:szCs w:val="18"/>
               </w:rPr>
@@ -151,16 +141,12 @@
               <w:spacing w:line="240" w:lineRule="auto"/>
               <w:jc w:val="center"/>
               <w:rPr>
-                <w:b/>
-                <w:color w:val="38761D"/>
-                <w:sz w:val="18"/>
-                <w:szCs w:val="18"/>
-              </w:rPr>
-            </w:pPr>
-            <w:r>
-              <w:rPr>
-                <w:b/>
-                <w:color w:val="38761D"/>
+                <w:sz w:val="18"/>
+                <w:szCs w:val="18"/>
+              </w:rPr>
+            </w:pPr>
+            <w:r>
+              <w:rPr>
                 <w:sz w:val="18"/>
                 <w:szCs w:val="18"/>
               </w:rPr>
@@ -191,16 +177,12 @@
               <w:spacing w:line="240" w:lineRule="auto"/>
               <w:jc w:val="center"/>
               <w:rPr>
-                <w:b/>
-                <w:color w:val="38761D"/>
-                <w:sz w:val="18"/>
-                <w:szCs w:val="18"/>
-              </w:rPr>
-            </w:pPr>
-            <w:r>
-              <w:rPr>
-                <w:b/>
-                <w:color w:val="38761D"/>
+                <w:sz w:val="18"/>
+                <w:szCs w:val="18"/>
+              </w:rPr>
+            </w:pPr>
+            <w:r>
+              <w:rPr>
                 <w:sz w:val="18"/>
                 <w:szCs w:val="18"/>
               </w:rPr>
@@ -231,16 +213,12 @@
               <w:spacing w:line="240" w:lineRule="auto"/>
               <w:jc w:val="center"/>
               <w:rPr>
-                <w:b/>
-                <w:color w:val="38761D"/>
-                <w:sz w:val="18"/>
-                <w:szCs w:val="18"/>
-              </w:rPr>
-            </w:pPr>
-            <w:r>
-              <w:rPr>
-                <w:b/>
-                <w:color w:val="38761D"/>
+                <w:sz w:val="18"/>
+                <w:szCs w:val="18"/>
+              </w:rPr>
+            </w:pPr>
+            <w:r>
+              <w:rPr>
                 <w:sz w:val="18"/>
                 <w:szCs w:val="18"/>
               </w:rPr>
@@ -271,16 +249,12 @@
               <w:spacing w:line="240" w:lineRule="auto"/>
               <w:jc w:val="center"/>
               <w:rPr>
-                <w:b/>
-                <w:color w:val="38761D"/>
-                <w:sz w:val="18"/>
-                <w:szCs w:val="18"/>
-              </w:rPr>
-            </w:pPr>
-            <w:r>
-              <w:rPr>
-                <w:b/>
-                <w:color w:val="38761D"/>
+                <w:sz w:val="18"/>
+                <w:szCs w:val="18"/>
+              </w:rPr>
+            </w:pPr>
+            <w:r>
+              <w:rPr>
                 <w:sz w:val="18"/>
                 <w:szCs w:val="18"/>
               </w:rPr>
@@ -311,16 +285,12 @@
               <w:spacing w:line="240" w:lineRule="auto"/>
               <w:jc w:val="center"/>
               <w:rPr>
-                <w:b/>
-                <w:color w:val="38761D"/>
-                <w:sz w:val="18"/>
-                <w:szCs w:val="18"/>
-              </w:rPr>
-            </w:pPr>
-            <w:r>
-              <w:rPr>
-                <w:b/>
-                <w:color w:val="38761D"/>
+                <w:sz w:val="18"/>
+                <w:szCs w:val="18"/>
+              </w:rPr>
+            </w:pPr>
+            <w:r>
+              <w:rPr>
                 <w:sz w:val="18"/>
                 <w:szCs w:val="18"/>
               </w:rPr>
@@ -357,7 +327,6 @@
               <w:jc w:val="center"/>
               <w:rPr>
                 <w:rFonts w:ascii="Segoe UI" w:hAnsi="Segoe UI" w:cs="Segoe UI"/>
-                <w:color w:val="212529"/>
               </w:rPr>
             </w:pPr>
             <w:bookmarkStart w:id="0" w:name="_9sh304vn93ma"/>
@@ -365,7 +334,6 @@
             <w:r>
               <w:rPr>
                 <w:rFonts w:ascii="Segoe UI" w:hAnsi="Segoe UI" w:cs="Segoe UI"/>
-                <w:color w:val="212529"/>
               </w:rPr>
               <w:t>Bamboo Cotton Swabs</w:t>
             </w:r>
@@ -376,7 +344,6 @@
               <w:spacing w:line="240" w:lineRule="auto"/>
               <w:jc w:val="center"/>
               <w:rPr>
-                <w:b/>
                 <w:sz w:val="16"/>
                 <w:szCs w:val="16"/>
               </w:rPr>
@@ -641,7 +608,6 @@
               <w:jc w:val="center"/>
               <w:rPr>
                 <w:rFonts w:eastAsia="Arial"/>
-                <w:b/>
                 <w:sz w:val="16"/>
                 <w:szCs w:val="16"/>
               </w:rPr>
@@ -651,7 +617,6 @@
             <w:r>
               <w:rPr>
                 <w:rFonts w:eastAsia="Arial"/>
-                <w:b/>
                 <w:sz w:val="16"/>
                 <w:szCs w:val="16"/>
               </w:rPr>
@@ -664,7 +629,6 @@
               <w:spacing w:line="240" w:lineRule="auto"/>
               <w:jc w:val="center"/>
               <w:rPr>
-                <w:b/>
                 <w:sz w:val="16"/>
                 <w:szCs w:val="16"/>
               </w:rPr>
@@ -952,7 +916,6 @@
               <w:jc w:val="center"/>
               <w:rPr>
                 <w:rFonts w:eastAsia="Arial"/>
-                <w:b/>
                 <w:sz w:val="16"/>
                 <w:szCs w:val="16"/>
               </w:rPr>
@@ -962,7 +925,6 @@
             <w:r>
               <w:rPr>
                 <w:rFonts w:eastAsia="Arial"/>
-                <w:b/>
                 <w:sz w:val="16"/>
                 <w:szCs w:val="16"/>
               </w:rPr>
@@ -975,7 +937,6 @@
               <w:spacing w:line="240" w:lineRule="auto"/>
               <w:jc w:val="center"/>
               <w:rPr>
-                <w:b/>
                 <w:sz w:val="16"/>
                 <w:szCs w:val="16"/>
               </w:rPr>
@@ -1255,7 +1216,6 @@
               <w:jc w:val="center"/>
               <w:rPr>
                 <w:rFonts w:eastAsia="Arial"/>
-                <w:b/>
                 <w:sz w:val="16"/>
                 <w:szCs w:val="16"/>
               </w:rPr>
@@ -1265,7 +1225,6 @@
             <w:r>
               <w:rPr>
                 <w:rFonts w:eastAsia="Arial"/>
-                <w:b/>
                 <w:sz w:val="16"/>
                 <w:szCs w:val="16"/>
               </w:rPr>
@@ -1284,7 +1243,6 @@
               <w:jc w:val="center"/>
               <w:rPr>
                 <w:rFonts w:eastAsia="Arial"/>
-                <w:b/>
                 <w:sz w:val="16"/>
                 <w:szCs w:val="16"/>
               </w:rPr>
@@ -1553,7 +1511,6 @@
               <w:jc w:val="center"/>
               <w:rPr>
                 <w:rFonts w:eastAsia="Arial"/>
-                <w:b/>
                 <w:sz w:val="16"/>
                 <w:szCs w:val="16"/>
               </w:rPr>
@@ -1565,7 +1522,6 @@
             <w:r>
               <w:rPr>
                 <w:rFonts w:eastAsia="Arial"/>
-                <w:b/>
                 <w:sz w:val="16"/>
                 <w:szCs w:val="16"/>
               </w:rPr>
@@ -1575,7 +1531,6 @@
             <w:r>
               <w:rPr>
                 <w:rFonts w:eastAsia="Arial"/>
-                <w:b/>
                 <w:sz w:val="16"/>
                 <w:szCs w:val="16"/>
               </w:rPr>
@@ -1585,7 +1540,6 @@
             <w:r>
               <w:rPr>
                 <w:rFonts w:eastAsia="Arial"/>
-                <w:b/>
                 <w:sz w:val="16"/>
                 <w:szCs w:val="16"/>
               </w:rPr>
@@ -1690,7 +1644,6 @@
               <w:spacing w:line="240" w:lineRule="auto"/>
               <w:jc w:val="center"/>
               <w:rPr>
-                <w:color w:val="FF0000"/>
                 <w:sz w:val="18"/>
                 <w:szCs w:val="18"/>
                 <w:highlight w:val="white"/>
@@ -1730,7 +1683,6 @@
               <w:spacing w:line="240" w:lineRule="auto"/>
               <w:jc w:val="center"/>
               <w:rPr>
-                <w:color w:val="FF0000"/>
                 <w:sz w:val="18"/>
                 <w:szCs w:val="18"/>
                 <w:highlight w:val="white"/>
@@ -1787,7 +1739,6 @@
               <w:spacing w:line="240" w:lineRule="auto"/>
               <w:jc w:val="center"/>
               <w:rPr>
-                <w:color w:val="FF0000"/>
                 <w:sz w:val="18"/>
                 <w:szCs w:val="18"/>
               </w:rPr>
@@ -1824,7 +1775,6 @@
               <w:spacing w:line="240" w:lineRule="auto"/>
               <w:jc w:val="center"/>
               <w:rPr>
-                <w:color w:val="FF0000"/>
                 <w:sz w:val="18"/>
                 <w:szCs w:val="18"/>
               </w:rPr>
@@ -1870,7 +1820,6 @@
               <w:jc w:val="center"/>
               <w:rPr>
                 <w:rFonts w:eastAsia="Arial"/>
-                <w:b/>
                 <w:sz w:val="16"/>
                 <w:szCs w:val="16"/>
               </w:rPr>
@@ -1880,7 +1829,6 @@
             <w:r>
               <w:rPr>
                 <w:rFonts w:eastAsia="Arial"/>
-                <w:b/>
                 <w:sz w:val="16"/>
                 <w:szCs w:val="16"/>
               </w:rPr>
@@ -1891,7 +1839,6 @@
             <w:r>
               <w:rPr>
                 <w:rFonts w:eastAsia="Arial"/>
-                <w:b/>
                 <w:sz w:val="16"/>
                 <w:szCs w:val="16"/>
               </w:rPr>
@@ -1901,7 +1848,6 @@
             <w:r>
               <w:rPr>
                 <w:rFonts w:eastAsia="Arial"/>
-                <w:b/>
                 <w:sz w:val="16"/>
                 <w:szCs w:val="16"/>
               </w:rPr>
@@ -1919,8 +1865,6 @@
               <w:jc w:val="center"/>
               <w:rPr>
                 <w:rFonts w:eastAsia="Arial"/>
-                <w:b/>
-                <w:color w:val="38761D"/>
                 <w:sz w:val="16"/>
                 <w:szCs w:val="16"/>
               </w:rPr>
@@ -2196,8 +2140,6 @@
               <w:jc w:val="center"/>
               <w:rPr>
                 <w:rFonts w:eastAsia="Arial"/>
-                <w:b/>
-                <w:color w:val="FF0000"/>
                 <w:sz w:val="16"/>
                 <w:szCs w:val="16"/>
               </w:rPr>
@@ -2209,7 +2151,6 @@
             <w:r>
               <w:rPr>
                 <w:rFonts w:eastAsia="Arial"/>
-                <w:b/>
                 <w:sz w:val="16"/>
                 <w:szCs w:val="16"/>
               </w:rPr>
@@ -2227,8 +2168,6 @@
               <w:jc w:val="center"/>
               <w:rPr>
                 <w:rFonts w:eastAsia="Arial"/>
-                <w:b/>
-                <w:color w:val="FF0000"/>
                 <w:sz w:val="19"/>
                 <w:szCs w:val="19"/>
               </w:rPr>
@@ -2251,14 +2190,12 @@
               <w:spacing w:line="240" w:lineRule="auto"/>
               <w:jc w:val="center"/>
               <w:rPr>
-                <w:color w:val="FF0000"/>
-                <w:sz w:val="18"/>
-                <w:szCs w:val="18"/>
-              </w:rPr>
-            </w:pPr>
-            <w:r>
-              <w:rPr>
-                <w:color w:val="FF0000"/>
+                <w:sz w:val="18"/>
+                <w:szCs w:val="18"/>
+              </w:rPr>
+            </w:pPr>
+            <w:r>
+              <w:rPr>
                 <w:sz w:val="18"/>
                 <w:szCs w:val="18"/>
               </w:rPr>
@@ -2266,12 +2203,18 @@
             </w:r>
             <w:r>
               <w:rPr>
-                <w:color w:val="FF0000"/>
                 <w:sz w:val="18"/>
                 <w:szCs w:val="18"/>
               </w:rPr>
               <w:lastRenderedPageBreak/>
-              <w:t>923%230_668%23888%233325%2319_668%232846%238116%23960_668%232717%237566%23880_668%231000022185%231000066059%230_668%233468%2315615%23648</w:t>
+              <w:t>923%230_668%23888%233325%2319_668%232846%238116%23960_668%232717%237566%23880_668%231000022185%231000066059%230_668%233468%231`</w:t>
+            </w:r>
+            <w:r>
+              <w:rPr>
+                <w:sz w:val="18"/>
+                <w:szCs w:val="18"/>
+              </w:rPr>
+              <w:t>5615%23648</w:t>
             </w:r>
           </w:p>
         </w:tc>
@@ -2297,22 +2240,18 @@
               <w:spacing w:line="240" w:lineRule="auto"/>
               <w:jc w:val="center"/>
               <w:rPr>
-                <w:color w:val="FF0000"/>
-                <w:sz w:val="18"/>
-                <w:szCs w:val="18"/>
-              </w:rPr>
-            </w:pPr>
-            <w:r>
-              <w:rPr>
-                <w:color w:val="FF0000"/>
+                <w:sz w:val="18"/>
+                <w:szCs w:val="18"/>
+              </w:rPr>
+            </w:pPr>
+            <w:r>
+              <w:rPr>
                 <w:sz w:val="18"/>
                 <w:szCs w:val="18"/>
               </w:rPr>
               <w:lastRenderedPageBreak/>
-              <w:t>£?</w:t>
-            </w:r>
-            <w:bookmarkStart w:id="9" w:name="_GoBack"/>
-            <w:bookmarkEnd w:id="9"/>
+              <w:t>£5</w:t>
+            </w:r>
           </w:p>
         </w:tc>
         <w:tc>
@@ -2338,7 +2277,6 @@
               <w:spacing w:line="240" w:lineRule="auto"/>
               <w:jc w:val="center"/>
               <w:rPr>
-                <w:color w:val="FF0000"/>
                 <w:sz w:val="18"/>
                 <w:szCs w:val="18"/>
                 <w:highlight w:val="white"/>
@@ -2347,7 +2285,6 @@
             <w:r>
               <w:rPr>
                 <w:rFonts w:ascii="Arial Unicode MS" w:eastAsia="Arial Unicode MS" w:hAnsi="Arial Unicode MS" w:cs="Arial Unicode MS" w:hint="eastAsia"/>
-                <w:color w:val="FF0000"/>
                 <w:sz w:val="18"/>
                 <w:szCs w:val="18"/>
                 <w:highlight w:val="white"/>
@@ -2379,7 +2316,6 @@
               <w:spacing w:line="240" w:lineRule="auto"/>
               <w:jc w:val="center"/>
               <w:rPr>
-                <w:color w:val="FF0000"/>
                 <w:sz w:val="18"/>
                 <w:szCs w:val="18"/>
                 <w:highlight w:val="white"/>
@@ -2387,7 +2323,6 @@
             </w:pPr>
             <w:r>
               <w:rPr>
-                <w:color w:val="FF0000"/>
                 <w:sz w:val="18"/>
                 <w:szCs w:val="18"/>
                 <w:highlight w:val="white"/>
@@ -2419,7 +2354,6 @@
               <w:spacing w:line="240" w:lineRule="auto"/>
               <w:jc w:val="center"/>
               <w:rPr>
-                <w:color w:val="FF0000"/>
                 <w:sz w:val="18"/>
                 <w:szCs w:val="18"/>
                 <w:highlight w:val="white"/>
@@ -2427,7 +2361,6 @@
             </w:pPr>
             <w:r>
               <w:rPr>
-                <w:color w:val="FF0000"/>
                 <w:sz w:val="18"/>
                 <w:szCs w:val="18"/>
                 <w:highlight w:val="white"/>
@@ -2459,7 +2392,6 @@
               <w:spacing w:line="240" w:lineRule="auto"/>
               <w:jc w:val="center"/>
               <w:rPr>
-                <w:color w:val="FF0000"/>
                 <w:sz w:val="18"/>
                 <w:szCs w:val="18"/>
                 <w:highlight w:val="white"/>
@@ -2467,7 +2399,6 @@
             </w:pPr>
             <w:r>
               <w:rPr>
-                <w:color w:val="FF0000"/>
                 <w:sz w:val="18"/>
                 <w:szCs w:val="18"/>
                 <w:highlight w:val="white"/>
@@ -2486,9 +2417,12 @@
           <w:szCs w:val="24"/>
         </w:rPr>
       </w:pPr>
-      <w:bookmarkStart w:id="10" w:name="_gubaisx9vfj2"/>
+      <w:bookmarkStart w:id="9" w:name="_gubaisx9vfj2"/>
+      <w:bookmarkStart w:id="10" w:name="_GoBack"/>
+      <w:bookmarkEnd w:id="9"/>
       <w:bookmarkEnd w:id="10"/>
     </w:p>
+    <w:p/>
     <w:p/>
     <w:p/>
     <w:sectPr>
@@ -2731,7 +2665,6 @@
     <w:name w:val="Hyperlink"/>
     <w:basedOn w:val="DefaultParagraphFont"/>
     <w:uiPriority w:val="99"/>
-    <w:semiHidden/>
     <w:unhideWhenUsed/>
     <w:rsid w:val="00645742"/>
     <w:rPr>
@@ -2755,6 +2688,23 @@
     <w:name w:val="col"/>
     <w:basedOn w:val="Normal"/>
     <w:rsid w:val="004E3856"/>
+    <w:pPr>
+      <w:spacing w:before="100" w:beforeAutospacing="1" w:after="100" w:afterAutospacing="1" w:line="240" w:lineRule="auto"/>
+    </w:pPr>
+    <w:rPr>
+      <w:rFonts w:ascii="Times New Roman" w:eastAsia="Times New Roman" w:hAnsi="Times New Roman" w:cs="Times New Roman"/>
+      <w:sz w:val="24"/>
+      <w:szCs w:val="24"/>
+      <w:lang w:val="en-US"/>
+    </w:rPr>
+  </w:style>
+  <w:style w:type="paragraph" w:styleId="NormalWeb">
+    <w:name w:val="Normal (Web)"/>
+    <w:basedOn w:val="Normal"/>
+    <w:uiPriority w:val="99"/>
+    <w:semiHidden/>
+    <w:unhideWhenUsed/>
+    <w:rsid w:val="007C5647"/>
     <w:pPr>
       <w:spacing w:before="100" w:beforeAutospacing="1" w:after="100" w:afterAutospacing="1" w:line="240" w:lineRule="auto"/>
     </w:pPr>
@@ -2998,7 +2948,6 @@
     <w:name w:val="Hyperlink"/>
     <w:basedOn w:val="DefaultParagraphFont"/>
     <w:uiPriority w:val="99"/>
-    <w:semiHidden/>
     <w:unhideWhenUsed/>
     <w:rsid w:val="00645742"/>
     <w:rPr>
@@ -3022,6 +2971,23 @@
     <w:name w:val="col"/>
     <w:basedOn w:val="Normal"/>
     <w:rsid w:val="004E3856"/>
+    <w:pPr>
+      <w:spacing w:before="100" w:beforeAutospacing="1" w:after="100" w:afterAutospacing="1" w:line="240" w:lineRule="auto"/>
+    </w:pPr>
+    <w:rPr>
+      <w:rFonts w:ascii="Times New Roman" w:eastAsia="Times New Roman" w:hAnsi="Times New Roman" w:cs="Times New Roman"/>
+      <w:sz w:val="24"/>
+      <w:szCs w:val="24"/>
+      <w:lang w:val="en-US"/>
+    </w:rPr>
+  </w:style>
+  <w:style w:type="paragraph" w:styleId="NormalWeb">
+    <w:name w:val="Normal (Web)"/>
+    <w:basedOn w:val="Normal"/>
+    <w:uiPriority w:val="99"/>
+    <w:semiHidden/>
+    <w:unhideWhenUsed/>
+    <w:rsid w:val="007C5647"/>
     <w:pPr>
       <w:spacing w:before="100" w:beforeAutospacing="1" w:after="100" w:afterAutospacing="1" w:line="240" w:lineRule="auto"/>
     </w:pPr>

</xml_diff>